<commit_message>
UC 2 - Terminado de Cosme Hernandez Carlos Daniel
</commit_message>
<xml_diff>
--- a/Semana07/UC2/UnidaddeCompetencia2.docx
+++ b/Semana07/UC2/UnidaddeCompetencia2.docx
@@ -1,6 +1,6 @@
 
 <file path=word/document.xml><?xml version="1.0" encoding="utf-8"?>
-<w:document xmlns:wpc="http://schemas.microsoft.com/office/word/2010/wordprocessingCanvas" xmlns:cx="http://schemas.microsoft.com/office/drawing/2014/chartex" xmlns:mc="http://schemas.openxmlformats.org/markup-compatibility/2006" xmlns:o="urn:schemas-microsoft-com:office:office" xmlns:r="http://schemas.openxmlformats.org/officeDocument/2006/relationships" xmlns:m="http://schemas.openxmlformats.org/officeDocument/2006/math" xmlns:v="urn:schemas-microsoft-com:vml" xmlns:wp14="http://schemas.microsoft.com/office/word/2010/wordprocessingDrawing" xmlns:wp="http://schemas.openxmlformats.org/drawingml/2006/wordprocessingDrawing" xmlns:w10="urn:schemas-microsoft-com:office:word" xmlns:w="http://schemas.openxmlformats.org/wordprocessingml/2006/main" xmlns:w14="http://schemas.microsoft.com/office/word/2010/wordml" xmlns:w15="http://schemas.microsoft.com/office/word/2012/wordml" xmlns:w16se="http://schemas.microsoft.com/office/word/2015/wordml/symex" xmlns:wpg="http://schemas.microsoft.com/office/word/2010/wordprocessingGroup" xmlns:wpi="http://schemas.microsoft.com/office/word/2010/wordprocessingInk" xmlns:wne="http://schemas.microsoft.com/office/word/2006/wordml" xmlns:wps="http://schemas.microsoft.com/office/word/2010/wordprocessingShape" mc:Ignorable="w14 w15 w16se wp14">
+<w:document xmlns:wpc="http://schemas.microsoft.com/office/word/2010/wordprocessingCanvas" xmlns:cx="http://schemas.microsoft.com/office/drawing/2014/chartex" xmlns:cx1="http://schemas.microsoft.com/office/drawing/2015/9/8/chartex" xmlns:cx2="http://schemas.microsoft.com/office/drawing/2015/10/21/chartex" xmlns:cx3="http://schemas.microsoft.com/office/drawing/2016/5/9/chartex" xmlns:cx4="http://schemas.microsoft.com/office/drawing/2016/5/10/chartex" xmlns:cx5="http://schemas.microsoft.com/office/drawing/2016/5/11/chartex" xmlns:cx6="http://schemas.microsoft.com/office/drawing/2016/5/12/chartex" xmlns:cx7="http://schemas.microsoft.com/office/drawing/2016/5/13/chartex" xmlns:cx8="http://schemas.microsoft.com/office/drawing/2016/5/14/chartex" xmlns:mc="http://schemas.openxmlformats.org/markup-compatibility/2006" xmlns:aink="http://schemas.microsoft.com/office/drawing/2016/ink" xmlns:am3d="http://schemas.microsoft.com/office/drawing/2017/model3d" xmlns:o="urn:schemas-microsoft-com:office:office" xmlns:oel="http://schemas.microsoft.com/office/2019/extlst" xmlns:r="http://schemas.openxmlformats.org/officeDocument/2006/relationships" xmlns:m="http://schemas.openxmlformats.org/officeDocument/2006/math" xmlns:v="urn:schemas-microsoft-com:vml" xmlns:wp14="http://schemas.microsoft.com/office/word/2010/wordprocessingDrawing" xmlns:wp="http://schemas.openxmlformats.org/drawingml/2006/wordprocessingDrawing" xmlns:w10="urn:schemas-microsoft-com:office:word" xmlns:w="http://schemas.openxmlformats.org/wordprocessingml/2006/main" xmlns:w14="http://schemas.microsoft.com/office/word/2010/wordml" xmlns:w15="http://schemas.microsoft.com/office/word/2012/wordml" xmlns:w16cex="http://schemas.microsoft.com/office/word/2018/wordml/cex" xmlns:w16cid="http://schemas.microsoft.com/office/word/2016/wordml/cid" xmlns:w16="http://schemas.microsoft.com/office/word/2018/wordml" xmlns:w16sdtdh="http://schemas.microsoft.com/office/word/2020/wordml/sdtdatahash" xmlns:w16se="http://schemas.microsoft.com/office/word/2015/wordml/symex" xmlns:wpg="http://schemas.microsoft.com/office/word/2010/wordprocessingGroup" xmlns:wpi="http://schemas.microsoft.com/office/word/2010/wordprocessingInk" xmlns:wne="http://schemas.microsoft.com/office/word/2006/wordml" xmlns:wps="http://schemas.microsoft.com/office/word/2010/wordprocessingShape" mc:Ignorable="w14 w15 w16se w16cid w16 w16cex w16sdtdh wp14">
   <w:body>
     <w:p>
       <w:pPr>
@@ -13,7 +13,6 @@
           <w:color w:val="000000"/>
         </w:rPr>
       </w:pPr>
-      <w:proofErr w:type="spellStart"/>
       <w:r>
         <w:rPr>
           <w:rFonts w:ascii="Arial" w:eastAsia="Times New Roman" w:hAnsi="Arial" w:cs="Arial"/>
@@ -21,9 +20,9 @@
           <w:bCs/>
           <w:color w:val="000000"/>
         </w:rPr>
-        <w:t>Unidad</w:t>
-      </w:r>
-      <w:proofErr w:type="spellEnd"/>
+        <w:t xml:space="preserve">Unidad de </w:t>
+      </w:r>
+      <w:proofErr w:type="spellStart"/>
       <w:r>
         <w:rPr>
           <w:rFonts w:ascii="Arial" w:eastAsia="Times New Roman" w:hAnsi="Arial" w:cs="Arial"/>
@@ -31,9 +30,9 @@
           <w:bCs/>
           <w:color w:val="000000"/>
         </w:rPr>
-        <w:t xml:space="preserve"> de </w:t>
-      </w:r>
-      <w:proofErr w:type="spellStart"/>
+        <w:t>Competencia</w:t>
+      </w:r>
+      <w:proofErr w:type="spellEnd"/>
       <w:r>
         <w:rPr>
           <w:rFonts w:ascii="Arial" w:eastAsia="Times New Roman" w:hAnsi="Arial" w:cs="Arial"/>
@@ -41,23 +40,24 @@
           <w:bCs/>
           <w:color w:val="000000"/>
         </w:rPr>
-        <w:t>Competencia</w:t>
-      </w:r>
-      <w:proofErr w:type="spellEnd"/>
-      <w:r>
+        <w:t xml:space="preserve"> 2</w:t>
+      </w:r>
+    </w:p>
+    <w:p>
+      <w:pPr>
+        <w:spacing w:after="0" w:line="240" w:lineRule="auto"/>
+        <w:jc w:val="center"/>
         <w:rPr>
           <w:rFonts w:ascii="Arial" w:eastAsia="Times New Roman" w:hAnsi="Arial" w:cs="Arial"/>
           <w:b/>
           <w:bCs/>
           <w:color w:val="000000"/>
         </w:rPr>
-        <w:t xml:space="preserve"> 2</w:t>
-      </w:r>
-    </w:p>
-    <w:p>
-      <w:pPr>
-        <w:spacing w:after="0" w:line="240" w:lineRule="auto"/>
-        <w:jc w:val="center"/>
+      </w:pPr>
+    </w:p>
+    <w:p>
+      <w:pPr>
+        <w:spacing w:after="0" w:line="240" w:lineRule="auto"/>
         <w:rPr>
           <w:rFonts w:ascii="Arial" w:eastAsia="Times New Roman" w:hAnsi="Arial" w:cs="Arial"/>
           <w:b/>
@@ -65,19 +65,15 @@
           <w:color w:val="000000"/>
         </w:rPr>
       </w:pPr>
-    </w:p>
-    <w:p>
-      <w:pPr>
-        <w:spacing w:after="0" w:line="240" w:lineRule="auto"/>
+      <w:r>
         <w:rPr>
           <w:rFonts w:ascii="Arial" w:eastAsia="Times New Roman" w:hAnsi="Arial" w:cs="Arial"/>
           <w:b/>
           <w:bCs/>
           <w:color w:val="000000"/>
         </w:rPr>
-      </w:pPr>
-      <w:bookmarkStart w:id="0" w:name="_GoBack"/>
-      <w:bookmarkEnd w:id="0"/>
+        <w:t>Nombre</w:t>
+      </w:r>
       <w:r>
         <w:rPr>
           <w:rFonts w:ascii="Arial" w:eastAsia="Times New Roman" w:hAnsi="Arial" w:cs="Arial"/>
@@ -85,7 +81,7 @@
           <w:bCs/>
           <w:color w:val="000000"/>
         </w:rPr>
-        <w:t>Nombre</w:t>
+        <w:t>:</w:t>
       </w:r>
       <w:r>
         <w:rPr>
@@ -94,8 +90,9 @@
           <w:bCs/>
           <w:color w:val="000000"/>
         </w:rPr>
-        <w:t>:</w:t>
-      </w:r>
+        <w:t xml:space="preserve"> </w:t>
+      </w:r>
+      <w:proofErr w:type="spellStart"/>
       <w:r>
         <w:rPr>
           <w:rFonts w:ascii="Arial" w:eastAsia="Times New Roman" w:hAnsi="Arial" w:cs="Arial"/>
@@ -103,7 +100,17 @@
           <w:bCs/>
           <w:color w:val="000000"/>
         </w:rPr>
-        <w:t xml:space="preserve"> ------------------------------------------------------------------------------------------------</w:t>
+        <w:t>Cosme</w:t>
+      </w:r>
+      <w:proofErr w:type="spellEnd"/>
+      <w:r>
+        <w:rPr>
+          <w:rFonts w:ascii="Arial" w:eastAsia="Times New Roman" w:hAnsi="Arial" w:cs="Arial"/>
+          <w:b/>
+          <w:bCs/>
+          <w:color w:val="000000"/>
+        </w:rPr>
+        <w:t xml:space="preserve"> Hernandez Carlos Daniel</w:t>
       </w:r>
     </w:p>
     <w:p>
@@ -287,7 +294,6 @@
         </w:rPr>
         <w:t xml:space="preserve">Entregar el documento al </w:t>
       </w:r>
-      <w:proofErr w:type="spellStart"/>
       <w:r>
         <w:rPr>
           <w:rFonts w:ascii="Times New Roman" w:eastAsia="Times New Roman" w:hAnsi="Times New Roman" w:cs="Times New Roman"/>
@@ -295,9 +301,8 @@
           <w:szCs w:val="24"/>
           <w:lang w:val="es-ES"/>
         </w:rPr>
-        <w:t>ula</w:t>
-      </w:r>
-      <w:proofErr w:type="spellEnd"/>
+        <w:t>a</w:t>
+      </w:r>
       <w:r>
         <w:rPr>
           <w:rFonts w:ascii="Times New Roman" w:eastAsia="Times New Roman" w:hAnsi="Times New Roman" w:cs="Times New Roman"/>
@@ -305,7 +310,7 @@
           <w:szCs w:val="24"/>
           <w:lang w:val="es-ES"/>
         </w:rPr>
-        <w:t xml:space="preserve"> virtual en </w:t>
+        <w:t xml:space="preserve">ula virtual en </w:t>
       </w:r>
       <w:proofErr w:type="spellStart"/>
       <w:r>
@@ -321,6 +326,7 @@
     </w:p>
     <w:p>
       <w:pPr>
+        <w:pStyle w:val="Prrafodelista"/>
         <w:spacing w:after="0" w:line="240" w:lineRule="auto"/>
         <w:rPr>
           <w:rFonts w:ascii="Times New Roman" w:eastAsia="Times New Roman" w:hAnsi="Times New Roman" w:cs="Times New Roman"/>
@@ -329,23 +335,103 @@
           <w:lang w:val="es-ES"/>
         </w:rPr>
       </w:pPr>
-      <w:r>
-        <w:rPr>
-          <w:rFonts w:ascii="Times New Roman" w:eastAsia="Times New Roman" w:hAnsi="Times New Roman" w:cs="Times New Roman"/>
-          <w:sz w:val="24"/>
-          <w:szCs w:val="24"/>
-          <w:lang w:val="es-ES"/>
-        </w:rPr>
-        <w:br/>
-      </w:r>
-    </w:p>
-    <w:p>
-      <w:pPr>
+    </w:p>
+    <w:p>
+      <w:pPr>
+        <w:pStyle w:val="Prrafodelista"/>
         <w:numPr>
           <w:ilvl w:val="0"/>
           <w:numId w:val="1"/>
         </w:numPr>
         <w:spacing w:after="0" w:line="240" w:lineRule="auto"/>
+        <w:rPr>
+          <w:rFonts w:ascii="Times New Roman" w:eastAsia="Times New Roman" w:hAnsi="Times New Roman" w:cs="Times New Roman"/>
+          <w:sz w:val="24"/>
+          <w:szCs w:val="24"/>
+          <w:lang w:val="es-ES"/>
+        </w:rPr>
+      </w:pPr>
+      <w:r>
+        <w:rPr>
+          <w:rFonts w:ascii="Times New Roman" w:eastAsia="Times New Roman" w:hAnsi="Times New Roman" w:cs="Times New Roman"/>
+          <w:sz w:val="24"/>
+          <w:szCs w:val="24"/>
+          <w:lang w:val="es-ES"/>
+        </w:rPr>
+        <w:t>Commit</w:t>
+      </w:r>
+    </w:p>
+    <w:p>
+      <w:pPr>
+        <w:pStyle w:val="Prrafodelista"/>
+        <w:spacing w:after="0" w:line="240" w:lineRule="auto"/>
+        <w:rPr>
+          <w:rFonts w:ascii="Times New Roman" w:eastAsia="Times New Roman" w:hAnsi="Times New Roman" w:cs="Times New Roman"/>
+          <w:sz w:val="24"/>
+          <w:szCs w:val="24"/>
+          <w:lang w:val="es-ES"/>
+        </w:rPr>
+      </w:pPr>
+      <w:r>
+        <w:rPr>
+          <w:rFonts w:ascii="Times New Roman" w:eastAsia="Times New Roman" w:hAnsi="Times New Roman" w:cs="Times New Roman"/>
+          <w:sz w:val="24"/>
+          <w:szCs w:val="24"/>
+          <w:lang w:val="es-ES"/>
+        </w:rPr>
+        <w:drawing>
+          <wp:inline distT="0" distB="0" distL="0" distR="0" wp14:anchorId="4AD3D42D" wp14:editId="373E7C43">
+            <wp:extent cx="5240960" cy="3209925"/>
+            <wp:effectExtent l="0" t="0" r="0" b="0"/>
+            <wp:docPr id="1" name="Imagen 1"/>
+            <wp:cNvGraphicFramePr>
+              <a:graphicFrameLocks xmlns:a="http://schemas.openxmlformats.org/drawingml/2006/main" noChangeAspect="1"/>
+            </wp:cNvGraphicFramePr>
+            <a:graphic xmlns:a="http://schemas.openxmlformats.org/drawingml/2006/main">
+              <a:graphicData uri="http://schemas.openxmlformats.org/drawingml/2006/picture">
+                <pic:pic xmlns:pic="http://schemas.openxmlformats.org/drawingml/2006/picture">
+                  <pic:nvPicPr>
+                    <pic:cNvPr id="1" name=""/>
+                    <pic:cNvPicPr/>
+                  </pic:nvPicPr>
+                  <pic:blipFill>
+                    <a:blip r:embed="rId5"/>
+                    <a:stretch>
+                      <a:fillRect/>
+                    </a:stretch>
+                  </pic:blipFill>
+                  <pic:spPr>
+                    <a:xfrm>
+                      <a:off x="0" y="0"/>
+                      <a:ext cx="5244864" cy="3212316"/>
+                    </a:xfrm>
+                    <a:prstGeom prst="rect">
+                      <a:avLst/>
+                    </a:prstGeom>
+                  </pic:spPr>
+                </pic:pic>
+              </a:graphicData>
+            </a:graphic>
+          </wp:inline>
+        </w:drawing>
+      </w:r>
+      <w:r>
+        <w:rPr>
+          <w:rFonts w:ascii="Times New Roman" w:eastAsia="Times New Roman" w:hAnsi="Times New Roman" w:cs="Times New Roman"/>
+          <w:sz w:val="24"/>
+          <w:szCs w:val="24"/>
+          <w:lang w:val="es-ES"/>
+        </w:rPr>
+        <w:br/>
+      </w:r>
+    </w:p>
+    <w:p>
+      <w:pPr>
+        <w:numPr>
+          <w:ilvl w:val="0"/>
+          <w:numId w:val="1"/>
+        </w:numPr>
+        <w:spacing w:after="0" w:line="240" w:lineRule="auto"/>
         <w:textAlignment w:val="baseline"/>
         <w:rPr>
           <w:rFonts w:ascii="Arial" w:eastAsia="Times New Roman" w:hAnsi="Arial" w:cs="Arial"/>
@@ -406,7 +492,6 @@
           <w:numId w:val="2"/>
         </w:numPr>
         <w:spacing w:after="0" w:line="240" w:lineRule="auto"/>
-        <w:ind w:left="1440" w:hanging="360"/>
         <w:textAlignment w:val="baseline"/>
         <w:rPr>
           <w:rFonts w:ascii="Arial" w:eastAsia="Times New Roman" w:hAnsi="Arial" w:cs="Arial"/>
@@ -440,7 +525,6 @@
           <w:numId w:val="2"/>
         </w:numPr>
         <w:spacing w:after="0" w:line="240" w:lineRule="auto"/>
-        <w:ind w:left="1440" w:hanging="360"/>
         <w:textAlignment w:val="baseline"/>
         <w:rPr>
           <w:rFonts w:ascii="Arial" w:eastAsia="Times New Roman" w:hAnsi="Arial" w:cs="Arial"/>
@@ -474,7 +558,6 @@
           <w:numId w:val="2"/>
         </w:numPr>
         <w:spacing w:after="0" w:line="240" w:lineRule="auto"/>
-        <w:ind w:left="1440" w:hanging="360"/>
         <w:textAlignment w:val="baseline"/>
         <w:rPr>
           <w:rFonts w:ascii="Arial" w:eastAsia="Times New Roman" w:hAnsi="Arial" w:cs="Arial"/>
@@ -508,7 +591,6 @@
           <w:numId w:val="2"/>
         </w:numPr>
         <w:spacing w:after="0" w:line="240" w:lineRule="auto"/>
-        <w:ind w:left="1440" w:hanging="360"/>
         <w:textAlignment w:val="baseline"/>
         <w:rPr>
           <w:rFonts w:ascii="Arial" w:eastAsia="Times New Roman" w:hAnsi="Arial" w:cs="Arial"/>
@@ -533,6 +615,128 @@
           <w:lang w:val="es-ES"/>
         </w:rPr>
         <w:t>, que considere como parámetro el nombre del archivo.</w:t>
+      </w:r>
+    </w:p>
+    <w:p>
+      <w:pPr>
+        <w:spacing w:after="0" w:line="240" w:lineRule="auto"/>
+        <w:ind w:left="1440"/>
+        <w:textAlignment w:val="baseline"/>
+        <w:rPr>
+          <w:rFonts w:ascii="Arial" w:eastAsia="Times New Roman" w:hAnsi="Arial" w:cs="Arial"/>
+          <w:color w:val="000000"/>
+          <w:lang w:val="es-ES"/>
+        </w:rPr>
+      </w:pPr>
+      <w:r>
+        <w:rPr>
+          <w:rFonts w:ascii="Arial" w:eastAsia="Times New Roman" w:hAnsi="Arial" w:cs="Arial"/>
+          <w:color w:val="000000"/>
+          <w:lang w:val="es-ES"/>
+        </w:rPr>
+        <w:lastRenderedPageBreak/>
+        <w:drawing>
+          <wp:inline distT="0" distB="0" distL="0" distR="0" wp14:anchorId="4C291946" wp14:editId="5FBB8106">
+            <wp:extent cx="4934639" cy="5096586"/>
+            <wp:effectExtent l="0" t="0" r="0" b="8890"/>
+            <wp:docPr id="2" name="Imagen 2"/>
+            <wp:cNvGraphicFramePr>
+              <a:graphicFrameLocks xmlns:a="http://schemas.openxmlformats.org/drawingml/2006/main" noChangeAspect="1"/>
+            </wp:cNvGraphicFramePr>
+            <a:graphic xmlns:a="http://schemas.openxmlformats.org/drawingml/2006/main">
+              <a:graphicData uri="http://schemas.openxmlformats.org/drawingml/2006/picture">
+                <pic:pic xmlns:pic="http://schemas.openxmlformats.org/drawingml/2006/picture">
+                  <pic:nvPicPr>
+                    <pic:cNvPr id="1" name=""/>
+                    <pic:cNvPicPr/>
+                  </pic:nvPicPr>
+                  <pic:blipFill>
+                    <a:blip r:embed="rId6"/>
+                    <a:stretch>
+                      <a:fillRect/>
+                    </a:stretch>
+                  </pic:blipFill>
+                  <pic:spPr>
+                    <a:xfrm>
+                      <a:off x="0" y="0"/>
+                      <a:ext cx="4934639" cy="5096586"/>
+                    </a:xfrm>
+                    <a:prstGeom prst="rect">
+                      <a:avLst/>
+                    </a:prstGeom>
+                  </pic:spPr>
+                </pic:pic>
+              </a:graphicData>
+            </a:graphic>
+          </wp:inline>
+        </w:drawing>
+      </w:r>
+    </w:p>
+    <w:p>
+      <w:pPr>
+        <w:spacing w:after="0" w:line="240" w:lineRule="auto"/>
+        <w:ind w:left="1440"/>
+        <w:textAlignment w:val="baseline"/>
+        <w:rPr>
+          <w:rFonts w:ascii="Arial" w:eastAsia="Times New Roman" w:hAnsi="Arial" w:cs="Arial"/>
+          <w:color w:val="000000"/>
+          <w:lang w:val="es-ES"/>
+        </w:rPr>
+      </w:pPr>
+    </w:p>
+    <w:p>
+      <w:pPr>
+        <w:spacing w:after="0" w:line="240" w:lineRule="auto"/>
+        <w:ind w:left="1440"/>
+        <w:textAlignment w:val="baseline"/>
+        <w:rPr>
+          <w:rFonts w:ascii="Arial" w:eastAsia="Times New Roman" w:hAnsi="Arial" w:cs="Arial"/>
+          <w:color w:val="000000"/>
+          <w:lang w:val="es-ES"/>
+        </w:rPr>
+      </w:pPr>
+      <w:r>
+        <w:rPr>
+          <w:rFonts w:ascii="Arial" w:eastAsia="Times New Roman" w:hAnsi="Arial" w:cs="Arial"/>
+          <w:color w:val="000000"/>
+          <w:lang w:val="es-ES"/>
+        </w:rPr>
+        <w:lastRenderedPageBreak/>
+        <w:drawing>
+          <wp:inline distT="0" distB="0" distL="0" distR="0" wp14:anchorId="01943ADB" wp14:editId="57DCA5ED">
+            <wp:extent cx="5612130" cy="3065780"/>
+            <wp:effectExtent l="0" t="0" r="7620" b="1270"/>
+            <wp:docPr id="3" name="Imagen 3"/>
+            <wp:cNvGraphicFramePr>
+              <a:graphicFrameLocks xmlns:a="http://schemas.openxmlformats.org/drawingml/2006/main" noChangeAspect="1"/>
+            </wp:cNvGraphicFramePr>
+            <a:graphic xmlns:a="http://schemas.openxmlformats.org/drawingml/2006/main">
+              <a:graphicData uri="http://schemas.openxmlformats.org/drawingml/2006/picture">
+                <pic:pic xmlns:pic="http://schemas.openxmlformats.org/drawingml/2006/picture">
+                  <pic:nvPicPr>
+                    <pic:cNvPr id="1" name=""/>
+                    <pic:cNvPicPr/>
+                  </pic:nvPicPr>
+                  <pic:blipFill>
+                    <a:blip r:embed="rId7"/>
+                    <a:stretch>
+                      <a:fillRect/>
+                    </a:stretch>
+                  </pic:blipFill>
+                  <pic:spPr>
+                    <a:xfrm>
+                      <a:off x="0" y="0"/>
+                      <a:ext cx="5612130" cy="3065780"/>
+                    </a:xfrm>
+                    <a:prstGeom prst="rect">
+                      <a:avLst/>
+                    </a:prstGeom>
+                  </pic:spPr>
+                </pic:pic>
+              </a:graphicData>
+            </a:graphic>
+          </wp:inline>
+        </w:drawing>
       </w:r>
     </w:p>
     <w:p>
@@ -586,12 +790,12 @@
     </w:p>
     <w:p>
       <w:pPr>
+        <w:pStyle w:val="Prrafodelista"/>
         <w:numPr>
           <w:ilvl w:val="0"/>
-          <w:numId w:val="3"/>
+          <w:numId w:val="7"/>
         </w:numPr>
         <w:spacing w:after="0" w:line="240" w:lineRule="auto"/>
-        <w:ind w:left="1440"/>
         <w:textAlignment w:val="baseline"/>
         <w:rPr>
           <w:rFonts w:ascii="Arial" w:eastAsia="Times New Roman" w:hAnsi="Arial" w:cs="Arial"/>
@@ -605,42 +809,25 @@
         </w:rPr>
         <w:t xml:space="preserve">Un </w:t>
       </w:r>
-      <w:proofErr w:type="spellStart"/>
-      <w:r>
-        <w:rPr>
-          <w:rFonts w:ascii="Arial" w:eastAsia="Times New Roman" w:hAnsi="Arial" w:cs="Arial"/>
-          <w:color w:val="000000"/>
-        </w:rPr>
-        <w:t>menú</w:t>
-      </w:r>
-      <w:proofErr w:type="spellEnd"/>
-      <w:r>
-        <w:rPr>
-          <w:rFonts w:ascii="Arial" w:eastAsia="Times New Roman" w:hAnsi="Arial" w:cs="Arial"/>
-          <w:color w:val="000000"/>
-        </w:rPr>
-        <w:t xml:space="preserve"> de </w:t>
-      </w:r>
-      <w:proofErr w:type="spellStart"/>
-      <w:r>
-        <w:rPr>
-          <w:rFonts w:ascii="Arial" w:eastAsia="Times New Roman" w:hAnsi="Arial" w:cs="Arial"/>
-          <w:color w:val="000000"/>
-        </w:rPr>
-        <w:t>opciones</w:t>
-      </w:r>
-      <w:proofErr w:type="spellEnd"/>
-      <w:r>
-        <w:rPr>
-          <w:rFonts w:ascii="Arial" w:eastAsia="Times New Roman" w:hAnsi="Arial" w:cs="Arial"/>
-          <w:color w:val="000000"/>
-        </w:rPr>
-        <w:t>:</w:t>
+      <w:r>
+        <w:rPr>
+          <w:rFonts w:ascii="Arial" w:eastAsia="Times New Roman" w:hAnsi="Arial" w:cs="Arial"/>
+          <w:color w:val="000000"/>
+        </w:rPr>
+        <w:t>menu</w:t>
+      </w:r>
+      <w:r>
+        <w:rPr>
+          <w:rFonts w:ascii="Arial" w:eastAsia="Times New Roman" w:hAnsi="Arial" w:cs="Arial"/>
+          <w:color w:val="000000"/>
+        </w:rPr>
+        <w:t xml:space="preserve"> de opciones:</w:t>
       </w:r>
     </w:p>
     <w:tbl>
       <w:tblPr>
         <w:tblW w:w="0" w:type="auto"/>
+        <w:jc w:val="center"/>
         <w:tblCellMar>
           <w:top w:w="15" w:type="dxa"/>
           <w:left w:w="15" w:type="dxa"/>
@@ -653,6 +840,9 @@
         <w:gridCol w:w="3282"/>
       </w:tblGrid>
       <w:tr>
+        <w:trPr>
+          <w:jc w:val="center"/>
+        </w:trPr>
         <w:tc>
           <w:tcPr>
             <w:tcW w:w="0" w:type="auto"/>
@@ -1212,7 +1402,133 @@
         <w:t>)</w:t>
       </w:r>
     </w:p>
-    <w:p/>
+    <w:p>
+      <w:r>
+        <w:lastRenderedPageBreak/>
+        <w:drawing>
+          <wp:inline distT="0" distB="0" distL="0" distR="0" wp14:anchorId="6B3047B5" wp14:editId="363BCEEF">
+            <wp:extent cx="5068007" cy="6487430"/>
+            <wp:effectExtent l="0" t="0" r="0" b="8890"/>
+            <wp:docPr id="4" name="Imagen 4"/>
+            <wp:cNvGraphicFramePr>
+              <a:graphicFrameLocks xmlns:a="http://schemas.openxmlformats.org/drawingml/2006/main" noChangeAspect="1"/>
+            </wp:cNvGraphicFramePr>
+            <a:graphic xmlns:a="http://schemas.openxmlformats.org/drawingml/2006/main">
+              <a:graphicData uri="http://schemas.openxmlformats.org/drawingml/2006/picture">
+                <pic:pic xmlns:pic="http://schemas.openxmlformats.org/drawingml/2006/picture">
+                  <pic:nvPicPr>
+                    <pic:cNvPr id="1" name=""/>
+                    <pic:cNvPicPr/>
+                  </pic:nvPicPr>
+                  <pic:blipFill>
+                    <a:blip r:embed="rId8"/>
+                    <a:stretch>
+                      <a:fillRect/>
+                    </a:stretch>
+                  </pic:blipFill>
+                  <pic:spPr>
+                    <a:xfrm>
+                      <a:off x="0" y="0"/>
+                      <a:ext cx="5068007" cy="6487430"/>
+                    </a:xfrm>
+                    <a:prstGeom prst="rect">
+                      <a:avLst/>
+                    </a:prstGeom>
+                  </pic:spPr>
+                </pic:pic>
+              </a:graphicData>
+            </a:graphic>
+          </wp:inline>
+        </w:drawing>
+      </w:r>
+    </w:p>
+    <w:p>
+      <w:pPr>
+        <w:tabs>
+          <w:tab w:val="left" w:pos="1680"/>
+        </w:tabs>
+      </w:pPr>
+      <w:r>
+        <w:lastRenderedPageBreak/>
+        <w:tab/>
+      </w:r>
+      <w:r>
+        <w:drawing>
+          <wp:inline distT="0" distB="0" distL="0" distR="0" wp14:anchorId="4F2D99CF" wp14:editId="23727025">
+            <wp:extent cx="4848902" cy="2753109"/>
+            <wp:effectExtent l="0" t="0" r="8890" b="9525"/>
+            <wp:docPr id="5" name="Imagen 5"/>
+            <wp:cNvGraphicFramePr>
+              <a:graphicFrameLocks xmlns:a="http://schemas.openxmlformats.org/drawingml/2006/main" noChangeAspect="1"/>
+            </wp:cNvGraphicFramePr>
+            <a:graphic xmlns:a="http://schemas.openxmlformats.org/drawingml/2006/main">
+              <a:graphicData uri="http://schemas.openxmlformats.org/drawingml/2006/picture">
+                <pic:pic xmlns:pic="http://schemas.openxmlformats.org/drawingml/2006/picture">
+                  <pic:nvPicPr>
+                    <pic:cNvPr id="1" name=""/>
+                    <pic:cNvPicPr/>
+                  </pic:nvPicPr>
+                  <pic:blipFill>
+                    <a:blip r:embed="rId9"/>
+                    <a:stretch>
+                      <a:fillRect/>
+                    </a:stretch>
+                  </pic:blipFill>
+                  <pic:spPr>
+                    <a:xfrm>
+                      <a:off x="0" y="0"/>
+                      <a:ext cx="4848902" cy="2753109"/>
+                    </a:xfrm>
+                    <a:prstGeom prst="rect">
+                      <a:avLst/>
+                    </a:prstGeom>
+                  </pic:spPr>
+                </pic:pic>
+              </a:graphicData>
+            </a:graphic>
+          </wp:inline>
+        </w:drawing>
+      </w:r>
+    </w:p>
+    <w:p>
+      <w:r>
+        <w:drawing>
+          <wp:inline distT="0" distB="0" distL="0" distR="0" wp14:anchorId="0F450B27" wp14:editId="0BAB2433">
+            <wp:extent cx="5612130" cy="3394075"/>
+            <wp:effectExtent l="0" t="0" r="7620" b="0"/>
+            <wp:docPr id="6" name="Imagen 6"/>
+            <wp:cNvGraphicFramePr>
+              <a:graphicFrameLocks xmlns:a="http://schemas.openxmlformats.org/drawingml/2006/main" noChangeAspect="1"/>
+            </wp:cNvGraphicFramePr>
+            <a:graphic xmlns:a="http://schemas.openxmlformats.org/drawingml/2006/main">
+              <a:graphicData uri="http://schemas.openxmlformats.org/drawingml/2006/picture">
+                <pic:pic xmlns:pic="http://schemas.openxmlformats.org/drawingml/2006/picture">
+                  <pic:nvPicPr>
+                    <pic:cNvPr id="1" name=""/>
+                    <pic:cNvPicPr/>
+                  </pic:nvPicPr>
+                  <pic:blipFill>
+                    <a:blip r:embed="rId10"/>
+                    <a:stretch>
+                      <a:fillRect/>
+                    </a:stretch>
+                  </pic:blipFill>
+                  <pic:spPr>
+                    <a:xfrm>
+                      <a:off x="0" y="0"/>
+                      <a:ext cx="5612130" cy="3394075"/>
+                    </a:xfrm>
+                    <a:prstGeom prst="rect">
+                      <a:avLst/>
+                    </a:prstGeom>
+                  </pic:spPr>
+                </pic:pic>
+              </a:graphicData>
+            </a:graphic>
+          </wp:inline>
+        </w:drawing>
+      </w:r>
+    </w:p>
     <w:sectPr>
       <w:pgSz w:w="12240" w:h="15840"/>
       <w:pgMar w:top="1417" w:right="1701" w:bottom="1417" w:left="1701" w:header="708" w:footer="708" w:gutter="0"/>
@@ -1224,8 +1540,97 @@
 </file>
 
 <file path=word/numbering.xml><?xml version="1.0" encoding="utf-8"?>
-<w:numbering xmlns:wpc="http://schemas.microsoft.com/office/word/2010/wordprocessingCanvas" xmlns:cx="http://schemas.microsoft.com/office/drawing/2014/chartex" xmlns:mc="http://schemas.openxmlformats.org/markup-compatibility/2006" xmlns:o="urn:schemas-microsoft-com:office:office" xmlns:r="http://schemas.openxmlformats.org/officeDocument/2006/relationships" xmlns:m="http://schemas.openxmlformats.org/officeDocument/2006/math" xmlns:v="urn:schemas-microsoft-com:vml" xmlns:wp14="http://schemas.microsoft.com/office/word/2010/wordprocessingDrawing" xmlns:wp="http://schemas.openxmlformats.org/drawingml/2006/wordprocessingDrawing" xmlns:w10="urn:schemas-microsoft-com:office:word" xmlns:w="http://schemas.openxmlformats.org/wordprocessingml/2006/main" xmlns:w14="http://schemas.microsoft.com/office/word/2010/wordml" xmlns:w15="http://schemas.microsoft.com/office/word/2012/wordml" xmlns:w16se="http://schemas.microsoft.com/office/word/2015/wordml/symex" xmlns:wpg="http://schemas.microsoft.com/office/word/2010/wordprocessingGroup" xmlns:wpi="http://schemas.microsoft.com/office/word/2010/wordprocessingInk" xmlns:wne="http://schemas.microsoft.com/office/word/2006/wordml" xmlns:wps="http://schemas.microsoft.com/office/word/2010/wordprocessingShape" mc:Ignorable="w14 w15 w16se wp14">
+<w:numbering xmlns:wpc="http://schemas.microsoft.com/office/word/2010/wordprocessingCanvas" xmlns:cx="http://schemas.microsoft.com/office/drawing/2014/chartex" xmlns:cx1="http://schemas.microsoft.com/office/drawing/2015/9/8/chartex" xmlns:cx2="http://schemas.microsoft.com/office/drawing/2015/10/21/chartex" xmlns:cx3="http://schemas.microsoft.com/office/drawing/2016/5/9/chartex" xmlns:cx4="http://schemas.microsoft.com/office/drawing/2016/5/10/chartex" xmlns:cx5="http://schemas.microsoft.com/office/drawing/2016/5/11/chartex" xmlns:cx6="http://schemas.microsoft.com/office/drawing/2016/5/12/chartex" xmlns:cx7="http://schemas.microsoft.com/office/drawing/2016/5/13/chartex" xmlns:cx8="http://schemas.microsoft.com/office/drawing/2016/5/14/chartex" xmlns:mc="http://schemas.openxmlformats.org/markup-compatibility/2006" xmlns:aink="http://schemas.microsoft.com/office/drawing/2016/ink" xmlns:am3d="http://schemas.microsoft.com/office/drawing/2017/model3d" xmlns:o="urn:schemas-microsoft-com:office:office" xmlns:oel="http://schemas.microsoft.com/office/2019/extlst" xmlns:r="http://schemas.openxmlformats.org/officeDocument/2006/relationships" xmlns:m="http://schemas.openxmlformats.org/officeDocument/2006/math" xmlns:v="urn:schemas-microsoft-com:vml" xmlns:wp14="http://schemas.microsoft.com/office/word/2010/wordprocessingDrawing" xmlns:wp="http://schemas.openxmlformats.org/drawingml/2006/wordprocessingDrawing" xmlns:w10="urn:schemas-microsoft-com:office:word" xmlns:w="http://schemas.openxmlformats.org/wordprocessingml/2006/main" xmlns:w14="http://schemas.microsoft.com/office/word/2010/wordml" xmlns:w15="http://schemas.microsoft.com/office/word/2012/wordml" xmlns:w16cex="http://schemas.microsoft.com/office/word/2018/wordml/cex" xmlns:w16cid="http://schemas.microsoft.com/office/word/2016/wordml/cid" xmlns:w16="http://schemas.microsoft.com/office/word/2018/wordml" xmlns:w16sdtdh="http://schemas.microsoft.com/office/word/2020/wordml/sdtdatahash" xmlns:w16se="http://schemas.microsoft.com/office/word/2015/wordml/symex" xmlns:wpg="http://schemas.microsoft.com/office/word/2010/wordprocessingGroup" xmlns:wpi="http://schemas.microsoft.com/office/word/2010/wordprocessingInk" xmlns:wne="http://schemas.microsoft.com/office/word/2006/wordml" xmlns:wps="http://schemas.microsoft.com/office/word/2010/wordprocessingShape" mc:Ignorable="w14 w15 w16se w16cid w16 w16cex w16sdtdh wp14">
   <w:abstractNum w:abstractNumId="0" w15:restartNumberingAfterBreak="0">
+    <w:nsid w:val="2ECB6028"/>
+    <w:multiLevelType w:val="hybridMultilevel"/>
+    <w:tmpl w:val="95E860AE"/>
+    <w:lvl w:ilvl="0" w:tplc="FEA215CC">
+      <w:start w:val="1"/>
+      <w:numFmt w:val="lowerLetter"/>
+      <w:lvlText w:val="%1."/>
+      <w:lvlJc w:val="left"/>
+      <w:pPr>
+        <w:ind w:left="1800" w:hanging="360"/>
+      </w:pPr>
+      <w:rPr>
+        <w:rFonts w:hint="default"/>
+      </w:rPr>
+    </w:lvl>
+    <w:lvl w:ilvl="1" w:tplc="280A0019" w:tentative="1">
+      <w:start w:val="1"/>
+      <w:numFmt w:val="lowerLetter"/>
+      <w:lvlText w:val="%2."/>
+      <w:lvlJc w:val="left"/>
+      <w:pPr>
+        <w:ind w:left="2520" w:hanging="360"/>
+      </w:pPr>
+    </w:lvl>
+    <w:lvl w:ilvl="2" w:tplc="280A001B" w:tentative="1">
+      <w:start w:val="1"/>
+      <w:numFmt w:val="lowerRoman"/>
+      <w:lvlText w:val="%3."/>
+      <w:lvlJc w:val="right"/>
+      <w:pPr>
+        <w:ind w:left="3240" w:hanging="180"/>
+      </w:pPr>
+    </w:lvl>
+    <w:lvl w:ilvl="3" w:tplc="280A000F" w:tentative="1">
+      <w:start w:val="1"/>
+      <w:numFmt w:val="decimal"/>
+      <w:lvlText w:val="%4."/>
+      <w:lvlJc w:val="left"/>
+      <w:pPr>
+        <w:ind w:left="3960" w:hanging="360"/>
+      </w:pPr>
+    </w:lvl>
+    <w:lvl w:ilvl="4" w:tplc="280A0019" w:tentative="1">
+      <w:start w:val="1"/>
+      <w:numFmt w:val="lowerLetter"/>
+      <w:lvlText w:val="%5."/>
+      <w:lvlJc w:val="left"/>
+      <w:pPr>
+        <w:ind w:left="4680" w:hanging="360"/>
+      </w:pPr>
+    </w:lvl>
+    <w:lvl w:ilvl="5" w:tplc="280A001B" w:tentative="1">
+      <w:start w:val="1"/>
+      <w:numFmt w:val="lowerRoman"/>
+      <w:lvlText w:val="%6."/>
+      <w:lvlJc w:val="right"/>
+      <w:pPr>
+        <w:ind w:left="5400" w:hanging="180"/>
+      </w:pPr>
+    </w:lvl>
+    <w:lvl w:ilvl="6" w:tplc="280A000F" w:tentative="1">
+      <w:start w:val="1"/>
+      <w:numFmt w:val="decimal"/>
+      <w:lvlText w:val="%7."/>
+      <w:lvlJc w:val="left"/>
+      <w:pPr>
+        <w:ind w:left="6120" w:hanging="360"/>
+      </w:pPr>
+    </w:lvl>
+    <w:lvl w:ilvl="7" w:tplc="280A0019" w:tentative="1">
+      <w:start w:val="1"/>
+      <w:numFmt w:val="lowerLetter"/>
+      <w:lvlText w:val="%8."/>
+      <w:lvlJc w:val="left"/>
+      <w:pPr>
+        <w:ind w:left="6840" w:hanging="360"/>
+      </w:pPr>
+    </w:lvl>
+    <w:lvl w:ilvl="8" w:tplc="280A001B" w:tentative="1">
+      <w:start w:val="1"/>
+      <w:numFmt w:val="lowerRoman"/>
+      <w:lvlText w:val="%9."/>
+      <w:lvlJc w:val="right"/>
+      <w:pPr>
+        <w:ind w:left="7560" w:hanging="180"/>
+      </w:pPr>
+    </w:lvl>
+  </w:abstractNum>
+  <w:abstractNum w:abstractNumId="1" w15:restartNumberingAfterBreak="0">
     <w:nsid w:val="387931E3"/>
     <w:multiLevelType w:val="hybridMultilevel"/>
     <w:tmpl w:val="0A7C90F8"/>
@@ -1338,7 +1743,7 @@
       </w:rPr>
     </w:lvl>
   </w:abstractNum>
-  <w:abstractNum w:abstractNumId="1" w15:restartNumberingAfterBreak="0">
+  <w:abstractNum w:abstractNumId="2" w15:restartNumberingAfterBreak="0">
     <w:nsid w:val="4DF9106F"/>
     <w:multiLevelType w:val="multilevel"/>
     <w:tmpl w:val="30BAA65C"/>
@@ -1451,7 +1856,7 @@
       </w:pPr>
     </w:lvl>
   </w:abstractNum>
-  <w:abstractNum w:abstractNumId="2" w15:restartNumberingAfterBreak="0">
+  <w:abstractNum w:abstractNumId="3" w15:restartNumberingAfterBreak="0">
     <w:nsid w:val="59A429FD"/>
     <w:multiLevelType w:val="multilevel"/>
     <w:tmpl w:val="F38E54B2"/>
@@ -1564,7 +1969,7 @@
       </w:pPr>
     </w:lvl>
   </w:abstractNum>
-  <w:abstractNum w:abstractNumId="3" w15:restartNumberingAfterBreak="0">
+  <w:abstractNum w:abstractNumId="4" w15:restartNumberingAfterBreak="0">
     <w:nsid w:val="5BA50883"/>
     <w:multiLevelType w:val="hybridMultilevel"/>
     <w:tmpl w:val="5982697C"/>
@@ -1677,21 +2082,15 @@
       </w:pPr>
     </w:lvl>
   </w:abstractNum>
-  <w:num w:numId="1">
+  <w:num w:numId="1" w16cid:durableId="1810517367">
+    <w:abstractNumId w:val="3"/>
+  </w:num>
+  <w:num w:numId="2" w16cid:durableId="1122118357">
+    <w:abstractNumId w:val="3"/>
+    <w:lvlOverride w:ilvl="0"/>
+  </w:num>
+  <w:num w:numId="3" w16cid:durableId="1442528365">
     <w:abstractNumId w:val="2"/>
-  </w:num>
-  <w:num w:numId="2">
-    <w:abstractNumId w:val="2"/>
-    <w:lvlOverride w:ilvl="1">
-      <w:lvl w:ilvl="1">
-        <w:numFmt w:val="lowerLetter"/>
-        <w:lvlText w:val="%2."/>
-        <w:lvlJc w:val="left"/>
-      </w:lvl>
-    </w:lvlOverride>
-  </w:num>
-  <w:num w:numId="3">
-    <w:abstractNumId w:val="1"/>
     <w:lvlOverride w:ilvl="0">
       <w:lvl w:ilvl="0">
         <w:numFmt w:val="lowerLetter"/>
@@ -1700,27 +2099,24 @@
       </w:lvl>
     </w:lvlOverride>
   </w:num>
-  <w:num w:numId="4">
-    <w:abstractNumId w:val="3"/>
+  <w:num w:numId="4" w16cid:durableId="1348754045">
+    <w:abstractNumId w:val="4"/>
   </w:num>
-  <w:num w:numId="5">
-    <w:abstractNumId w:val="3"/>
-    <w:lvlOverride w:ilvl="1">
-      <w:lvl w:ilvl="1" w:tplc="A42EFFA4">
-        <w:numFmt w:val="lowerRoman"/>
-        <w:lvlText w:val="%2."/>
-        <w:lvlJc w:val="right"/>
-      </w:lvl>
-    </w:lvlOverride>
+  <w:num w:numId="5" w16cid:durableId="308750181">
+    <w:abstractNumId w:val="4"/>
+    <w:lvlOverride w:ilvl="0"/>
   </w:num>
-  <w:num w:numId="6">
+  <w:num w:numId="6" w16cid:durableId="1425687992">
+    <w:abstractNumId w:val="1"/>
+  </w:num>
+  <w:num w:numId="7" w16cid:durableId="1474372159">
     <w:abstractNumId w:val="0"/>
   </w:num>
 </w:numbering>
 </file>
 
 <file path=word/styles.xml><?xml version="1.0" encoding="utf-8"?>
-<w:styles xmlns:mc="http://schemas.openxmlformats.org/markup-compatibility/2006" xmlns:r="http://schemas.openxmlformats.org/officeDocument/2006/relationships" xmlns:w="http://schemas.openxmlformats.org/wordprocessingml/2006/main" xmlns:w14="http://schemas.microsoft.com/office/word/2010/wordml" xmlns:w15="http://schemas.microsoft.com/office/word/2012/wordml" xmlns:w16se="http://schemas.microsoft.com/office/word/2015/wordml/symex" mc:Ignorable="w14 w15 w16se">
+<w:styles xmlns:mc="http://schemas.openxmlformats.org/markup-compatibility/2006" xmlns:r="http://schemas.openxmlformats.org/officeDocument/2006/relationships" xmlns:w="http://schemas.openxmlformats.org/wordprocessingml/2006/main" xmlns:w14="http://schemas.microsoft.com/office/word/2010/wordml" xmlns:w15="http://schemas.microsoft.com/office/word/2012/wordml" xmlns:w16cex="http://schemas.microsoft.com/office/word/2018/wordml/cex" xmlns:w16cid="http://schemas.microsoft.com/office/word/2016/wordml/cid" xmlns:w16="http://schemas.microsoft.com/office/word/2018/wordml" xmlns:w16sdtdh="http://schemas.microsoft.com/office/word/2020/wordml/sdtdatahash" xmlns:w16se="http://schemas.microsoft.com/office/word/2015/wordml/symex" mc:Ignorable="w14 w15 w16se w16cid w16 w16cex w16sdtdh">
   <w:docDefaults>
     <w:rPrDefault>
       <w:rPr>
@@ -1736,7 +2132,7 @@
       </w:pPr>
     </w:pPrDefault>
   </w:docDefaults>
-  <w:latentStyles w:defLockedState="0" w:defUIPriority="99" w:defSemiHidden="0" w:defUnhideWhenUsed="0" w:defQFormat="0" w:count="371">
+  <w:latentStyles w:defLockedState="0" w:defUIPriority="99" w:defSemiHidden="0" w:defUnhideWhenUsed="0" w:defQFormat="0" w:count="376">
     <w:lsdException w:name="Normal" w:uiPriority="0" w:qFormat="1"/>
     <w:lsdException w:name="heading 1" w:uiPriority="9" w:qFormat="1"/>
     <w:lsdException w:name="heading 2" w:semiHidden="1" w:uiPriority="9" w:unhideWhenUsed="1" w:qFormat="1"/>
@@ -1842,7 +2238,6 @@
     <w:lsdException w:name="HTML Sample" w:semiHidden="1" w:unhideWhenUsed="1"/>
     <w:lsdException w:name="HTML Typewriter" w:semiHidden="1" w:unhideWhenUsed="1"/>
     <w:lsdException w:name="HTML Variable" w:semiHidden="1" w:unhideWhenUsed="1"/>
-    <w:lsdException w:name="Normal Table" w:semiHidden="1" w:unhideWhenUsed="1"/>
     <w:lsdException w:name="annotation subject" w:semiHidden="1" w:unhideWhenUsed="1"/>
     <w:lsdException w:name="No List" w:semiHidden="1" w:unhideWhenUsed="1"/>
     <w:lsdException w:name="Outline List 1" w:semiHidden="1" w:unhideWhenUsed="1"/>
@@ -1885,11 +2280,8 @@
     <w:lsdException w:name="Table Contemporary" w:semiHidden="1" w:unhideWhenUsed="1"/>
     <w:lsdException w:name="Table Elegant" w:semiHidden="1" w:unhideWhenUsed="1"/>
     <w:lsdException w:name="Table Professional" w:semiHidden="1" w:unhideWhenUsed="1"/>
-    <w:lsdException w:name="Table Subtle 1" w:semiHidden="1" w:unhideWhenUsed="1"/>
     <w:lsdException w:name="Table Subtle 2" w:semiHidden="1" w:unhideWhenUsed="1"/>
     <w:lsdException w:name="Table Web 1" w:semiHidden="1" w:unhideWhenUsed="1"/>
-    <w:lsdException w:name="Table Web 2" w:semiHidden="1" w:unhideWhenUsed="1"/>
-    <w:lsdException w:name="Table Web 3" w:semiHidden="1" w:unhideWhenUsed="1"/>
     <w:lsdException w:name="Balloon Text" w:semiHidden="1" w:unhideWhenUsed="1"/>
     <w:lsdException w:name="Table Grid" w:uiPriority="39"/>
     <w:lsdException w:name="Table Theme" w:semiHidden="1" w:unhideWhenUsed="1"/>
@@ -2108,6 +2500,11 @@
     <w:lsdException w:name="List Table 5 Dark Accent 6" w:uiPriority="50"/>
     <w:lsdException w:name="List Table 6 Colorful Accent 6" w:uiPriority="51"/>
     <w:lsdException w:name="List Table 7 Colorful Accent 6" w:uiPriority="52"/>
+    <w:lsdException w:name="Mention" w:semiHidden="1" w:unhideWhenUsed="1"/>
+    <w:lsdException w:name="Smart Hyperlink" w:semiHidden="1" w:unhideWhenUsed="1"/>
+    <w:lsdException w:name="Hashtag" w:semiHidden="1" w:unhideWhenUsed="1"/>
+    <w:lsdException w:name="Unresolved Mention" w:semiHidden="1" w:unhideWhenUsed="1"/>
+    <w:lsdException w:name="Smart Link" w:semiHidden="1" w:unhideWhenUsed="1"/>
   </w:latentStyles>
   <w:style w:type="paragraph" w:default="1" w:styleId="Normal">
     <w:name w:val="Normal"/>

</xml_diff>

<commit_message>
UC2 - Terminado en PDF Cosme Hernandez Carlos Daniel
</commit_message>
<xml_diff>
--- a/Semana07/UC2/UnidaddeCompetencia2.docx
+++ b/Semana07/UC2/UnidaddeCompetencia2.docx
@@ -20,51 +20,49 @@
           <w:bCs/>
           <w:color w:val="000000"/>
         </w:rPr>
-        <w:t xml:space="preserve">Unidad de </w:t>
-      </w:r>
-      <w:proofErr w:type="spellStart"/>
-      <w:r>
+        <w:t>Unidad de Competencia 2</w:t>
+      </w:r>
+    </w:p>
+    <w:p>
+      <w:pPr>
+        <w:spacing w:after="0" w:line="240" w:lineRule="auto"/>
+        <w:jc w:val="center"/>
         <w:rPr>
           <w:rFonts w:ascii="Arial" w:eastAsia="Times New Roman" w:hAnsi="Arial" w:cs="Arial"/>
           <w:b/>
           <w:bCs/>
           <w:color w:val="000000"/>
         </w:rPr>
-        <w:t>Competencia</w:t>
-      </w:r>
-      <w:proofErr w:type="spellEnd"/>
-      <w:r>
+      </w:pPr>
+    </w:p>
+    <w:p>
+      <w:pPr>
+        <w:spacing w:after="0" w:line="240" w:lineRule="auto"/>
         <w:rPr>
           <w:rFonts w:ascii="Arial" w:eastAsia="Times New Roman" w:hAnsi="Arial" w:cs="Arial"/>
           <w:b/>
           <w:bCs/>
           <w:color w:val="000000"/>
         </w:rPr>
-        <w:t xml:space="preserve"> 2</w:t>
-      </w:r>
-    </w:p>
-    <w:p>
-      <w:pPr>
-        <w:spacing w:after="0" w:line="240" w:lineRule="auto"/>
-        <w:jc w:val="center"/>
+      </w:pPr>
+      <w:r>
         <w:rPr>
           <w:rFonts w:ascii="Arial" w:eastAsia="Times New Roman" w:hAnsi="Arial" w:cs="Arial"/>
           <w:b/>
           <w:bCs/>
           <w:color w:val="000000"/>
         </w:rPr>
-      </w:pPr>
-    </w:p>
-    <w:p>
-      <w:pPr>
-        <w:spacing w:after="0" w:line="240" w:lineRule="auto"/>
+        <w:t>Nombre</w:t>
+      </w:r>
+      <w:r>
         <w:rPr>
           <w:rFonts w:ascii="Arial" w:eastAsia="Times New Roman" w:hAnsi="Arial" w:cs="Arial"/>
           <w:b/>
           <w:bCs/>
           <w:color w:val="000000"/>
         </w:rPr>
-      </w:pPr>
+        <w:t>:</w:t>
+      </w:r>
       <w:r>
         <w:rPr>
           <w:rFonts w:ascii="Arial" w:eastAsia="Times New Roman" w:hAnsi="Arial" w:cs="Arial"/>
@@ -72,7 +70,7 @@
           <w:bCs/>
           <w:color w:val="000000"/>
         </w:rPr>
-        <w:t>Nombre</w:t>
+        <w:t xml:space="preserve"> </w:t>
       </w:r>
       <w:r>
         <w:rPr>
@@ -81,36 +79,7 @@
           <w:bCs/>
           <w:color w:val="000000"/>
         </w:rPr>
-        <w:t>:</w:t>
-      </w:r>
-      <w:r>
-        <w:rPr>
-          <w:rFonts w:ascii="Arial" w:eastAsia="Times New Roman" w:hAnsi="Arial" w:cs="Arial"/>
-          <w:b/>
-          <w:bCs/>
-          <w:color w:val="000000"/>
-        </w:rPr>
-        <w:t xml:space="preserve"> </w:t>
-      </w:r>
-      <w:proofErr w:type="spellStart"/>
-      <w:r>
-        <w:rPr>
-          <w:rFonts w:ascii="Arial" w:eastAsia="Times New Roman" w:hAnsi="Arial" w:cs="Arial"/>
-          <w:b/>
-          <w:bCs/>
-          <w:color w:val="000000"/>
-        </w:rPr>
-        <w:t>Cosme</w:t>
-      </w:r>
-      <w:proofErr w:type="spellEnd"/>
-      <w:r>
-        <w:rPr>
-          <w:rFonts w:ascii="Arial" w:eastAsia="Times New Roman" w:hAnsi="Arial" w:cs="Arial"/>
-          <w:b/>
-          <w:bCs/>
-          <w:color w:val="000000"/>
-        </w:rPr>
-        <w:t xml:space="preserve"> Hernandez Carlos Daniel</w:t>
+        <w:t>Cosme Hernandez Carlos Daniel</w:t>
       </w:r>
     </w:p>
     <w:p>
@@ -171,67 +140,7 @@
           <w:szCs w:val="24"/>
           <w:lang w:val="es-ES"/>
         </w:rPr>
-        <w:t xml:space="preserve">Se debe visualizar el proceso a </w:t>
-      </w:r>
-      <w:proofErr w:type="spellStart"/>
-      <w:r>
-        <w:rPr>
-          <w:rFonts w:ascii="Times New Roman" w:eastAsia="Times New Roman" w:hAnsi="Times New Roman" w:cs="Times New Roman"/>
-          <w:sz w:val="24"/>
-          <w:szCs w:val="24"/>
-          <w:lang w:val="es-ES"/>
-        </w:rPr>
-        <w:t>travez</w:t>
-      </w:r>
-      <w:proofErr w:type="spellEnd"/>
-      <w:r>
-        <w:rPr>
-          <w:rFonts w:ascii="Times New Roman" w:eastAsia="Times New Roman" w:hAnsi="Times New Roman" w:cs="Times New Roman"/>
-          <w:sz w:val="24"/>
-          <w:szCs w:val="24"/>
-          <w:lang w:val="es-ES"/>
-        </w:rPr>
-        <w:t xml:space="preserve"> de </w:t>
-      </w:r>
-      <w:proofErr w:type="spellStart"/>
-      <w:r>
-        <w:rPr>
-          <w:rFonts w:ascii="Times New Roman" w:eastAsia="Times New Roman" w:hAnsi="Times New Roman" w:cs="Times New Roman"/>
-          <w:sz w:val="24"/>
-          <w:szCs w:val="24"/>
-          <w:lang w:val="es-ES"/>
-        </w:rPr>
-        <w:t>commit</w:t>
-      </w:r>
-      <w:proofErr w:type="spellEnd"/>
-      <w:r>
-        <w:rPr>
-          <w:rFonts w:ascii="Times New Roman" w:eastAsia="Times New Roman" w:hAnsi="Times New Roman" w:cs="Times New Roman"/>
-          <w:sz w:val="24"/>
-          <w:szCs w:val="24"/>
-          <w:lang w:val="es-ES"/>
-        </w:rPr>
-        <w:t xml:space="preserve"> en </w:t>
-      </w:r>
-      <w:proofErr w:type="spellStart"/>
-      <w:r>
-        <w:rPr>
-          <w:rFonts w:ascii="Times New Roman" w:eastAsia="Times New Roman" w:hAnsi="Times New Roman" w:cs="Times New Roman"/>
-          <w:sz w:val="24"/>
-          <w:szCs w:val="24"/>
-          <w:lang w:val="es-ES"/>
-        </w:rPr>
-        <w:t>git</w:t>
-      </w:r>
-      <w:proofErr w:type="spellEnd"/>
-      <w:r>
-        <w:rPr>
-          <w:rFonts w:ascii="Times New Roman" w:eastAsia="Times New Roman" w:hAnsi="Times New Roman" w:cs="Times New Roman"/>
-          <w:sz w:val="24"/>
-          <w:szCs w:val="24"/>
-          <w:lang w:val="es-ES"/>
-        </w:rPr>
-        <w:t xml:space="preserve"> </w:t>
+        <w:t xml:space="preserve">Se debe visualizar el proceso a travez de commit en git </w:t>
       </w:r>
     </w:p>
     <w:p>
@@ -256,19 +165,8 @@
           <w:szCs w:val="24"/>
           <w:lang w:val="es-ES"/>
         </w:rPr>
-        <w:t xml:space="preserve">Compartir el link de </w:t>
-      </w:r>
-      <w:proofErr w:type="spellStart"/>
-      <w:r>
-        <w:rPr>
-          <w:rFonts w:ascii="Times New Roman" w:eastAsia="Times New Roman" w:hAnsi="Times New Roman" w:cs="Times New Roman"/>
-          <w:sz w:val="24"/>
-          <w:szCs w:val="24"/>
-          <w:lang w:val="es-ES"/>
-        </w:rPr>
-        <w:t>github</w:t>
-      </w:r>
-      <w:proofErr w:type="spellEnd"/>
+        <w:t>Compartir el link de github</w:t>
+      </w:r>
     </w:p>
     <w:p>
       <w:pPr>
@@ -310,19 +208,8 @@
           <w:szCs w:val="24"/>
           <w:lang w:val="es-ES"/>
         </w:rPr>
-        <w:t xml:space="preserve">ula virtual en </w:t>
-      </w:r>
-      <w:proofErr w:type="spellStart"/>
-      <w:r>
-        <w:rPr>
-          <w:rFonts w:ascii="Times New Roman" w:eastAsia="Times New Roman" w:hAnsi="Times New Roman" w:cs="Times New Roman"/>
-          <w:sz w:val="24"/>
-          <w:szCs w:val="24"/>
-          <w:lang w:val="es-ES"/>
-        </w:rPr>
-        <w:t>pdf</w:t>
-      </w:r>
-      <w:proofErr w:type="spellEnd"/>
+        <w:t>ula virtual en pdf</w:t>
+      </w:r>
     </w:p>
     <w:p>
       <w:pPr>
@@ -499,23 +386,13 @@
           <w:lang w:val="es-ES"/>
         </w:rPr>
       </w:pPr>
-      <w:proofErr w:type="spellStart"/>
-      <w:r>
-        <w:rPr>
-          <w:rFonts w:ascii="Arial" w:eastAsia="Times New Roman" w:hAnsi="Arial" w:cs="Arial"/>
-          <w:color w:val="000000"/>
-          <w:lang w:val="es-ES"/>
-        </w:rPr>
-        <w:t>crear_archivo</w:t>
-      </w:r>
-      <w:proofErr w:type="spellEnd"/>
-      <w:r>
-        <w:rPr>
-          <w:rFonts w:ascii="Arial" w:eastAsia="Times New Roman" w:hAnsi="Arial" w:cs="Arial"/>
-          <w:color w:val="000000"/>
-          <w:lang w:val="es-ES"/>
-        </w:rPr>
-        <w:t>, que reciba como parámetro el nombre del archivo y el contenido.</w:t>
+      <w:r>
+        <w:rPr>
+          <w:rFonts w:ascii="Arial" w:eastAsia="Times New Roman" w:hAnsi="Arial" w:cs="Arial"/>
+          <w:color w:val="000000"/>
+          <w:lang w:val="es-ES"/>
+        </w:rPr>
+        <w:t>crear_archivo, que reciba como parámetro el nombre del archivo y el contenido.</w:t>
       </w:r>
     </w:p>
     <w:p>
@@ -532,23 +409,13 @@
           <w:lang w:val="es-ES"/>
         </w:rPr>
       </w:pPr>
-      <w:proofErr w:type="spellStart"/>
-      <w:r>
-        <w:rPr>
-          <w:rFonts w:ascii="Arial" w:eastAsia="Times New Roman" w:hAnsi="Arial" w:cs="Arial"/>
-          <w:color w:val="000000"/>
-          <w:lang w:val="es-ES"/>
-        </w:rPr>
-        <w:t>eliminar_archivo</w:t>
-      </w:r>
-      <w:proofErr w:type="spellEnd"/>
-      <w:r>
-        <w:rPr>
-          <w:rFonts w:ascii="Arial" w:eastAsia="Times New Roman" w:hAnsi="Arial" w:cs="Arial"/>
-          <w:color w:val="000000"/>
-          <w:lang w:val="es-ES"/>
-        </w:rPr>
-        <w:t>, que considere como parámetro el nombre del archivo.</w:t>
+      <w:r>
+        <w:rPr>
+          <w:rFonts w:ascii="Arial" w:eastAsia="Times New Roman" w:hAnsi="Arial" w:cs="Arial"/>
+          <w:color w:val="000000"/>
+          <w:lang w:val="es-ES"/>
+        </w:rPr>
+        <w:t>eliminar_archivo, que considere como parámetro el nombre del archivo.</w:t>
       </w:r>
     </w:p>
     <w:p>
@@ -565,23 +432,13 @@
           <w:lang w:val="es-ES"/>
         </w:rPr>
       </w:pPr>
-      <w:proofErr w:type="spellStart"/>
-      <w:r>
-        <w:rPr>
-          <w:rFonts w:ascii="Arial" w:eastAsia="Times New Roman" w:hAnsi="Arial" w:cs="Arial"/>
-          <w:color w:val="000000"/>
-          <w:lang w:val="es-ES"/>
-        </w:rPr>
-        <w:t>agregar_contenido_archivo</w:t>
-      </w:r>
-      <w:proofErr w:type="spellEnd"/>
-      <w:r>
-        <w:rPr>
-          <w:rFonts w:ascii="Arial" w:eastAsia="Times New Roman" w:hAnsi="Arial" w:cs="Arial"/>
-          <w:color w:val="000000"/>
-          <w:lang w:val="es-ES"/>
-        </w:rPr>
-        <w:t>, que considere como parámetro el nombre del archivo y el contenido.</w:t>
+      <w:r>
+        <w:rPr>
+          <w:rFonts w:ascii="Arial" w:eastAsia="Times New Roman" w:hAnsi="Arial" w:cs="Arial"/>
+          <w:color w:val="000000"/>
+          <w:lang w:val="es-ES"/>
+        </w:rPr>
+        <w:t>agregar_contenido_archivo, que considere como parámetro el nombre del archivo y el contenido.</w:t>
       </w:r>
     </w:p>
     <w:p>
@@ -598,23 +455,13 @@
           <w:lang w:val="es-ES"/>
         </w:rPr>
       </w:pPr>
-      <w:proofErr w:type="spellStart"/>
-      <w:r>
-        <w:rPr>
-          <w:rFonts w:ascii="Arial" w:eastAsia="Times New Roman" w:hAnsi="Arial" w:cs="Arial"/>
-          <w:color w:val="000000"/>
-          <w:lang w:val="es-ES"/>
-        </w:rPr>
-        <w:t>leer_archivo</w:t>
-      </w:r>
-      <w:proofErr w:type="spellEnd"/>
-      <w:r>
-        <w:rPr>
-          <w:rFonts w:ascii="Arial" w:eastAsia="Times New Roman" w:hAnsi="Arial" w:cs="Arial"/>
-          <w:color w:val="000000"/>
-          <w:lang w:val="es-ES"/>
-        </w:rPr>
-        <w:t>, que considere como parámetro el nombre del archivo.</w:t>
+      <w:r>
+        <w:rPr>
+          <w:rFonts w:ascii="Arial" w:eastAsia="Times New Roman" w:hAnsi="Arial" w:cs="Arial"/>
+          <w:color w:val="000000"/>
+          <w:lang w:val="es-ES"/>
+        </w:rPr>
+        <w:t>leer_archivo, que considere como parámetro el nombre del archivo.</w:t>
       </w:r>
     </w:p>
     <w:p>
@@ -870,7 +717,6 @@
                 <w:szCs w:val="24"/>
               </w:rPr>
             </w:pPr>
-            <w:proofErr w:type="spellStart"/>
             <w:r>
               <w:rPr>
                 <w:rFonts w:ascii="Arial" w:eastAsia="Times New Roman" w:hAnsi="Arial" w:cs="Arial"/>
@@ -880,7 +726,6 @@
               </w:rPr>
               <w:t>Menú</w:t>
             </w:r>
-            <w:proofErr w:type="spellEnd"/>
           </w:p>
           <w:p>
             <w:pPr>
@@ -896,33 +741,8 @@
                 <w:rFonts w:ascii="Arial" w:eastAsia="Times New Roman" w:hAnsi="Arial" w:cs="Arial"/>
                 <w:color w:val="000000"/>
               </w:rPr>
-              <w:t xml:space="preserve">1. </w:t>
+              <w:t>1. Crear archivo</w:t>
             </w:r>
-            <w:proofErr w:type="spellStart"/>
-            <w:r>
-              <w:rPr>
-                <w:rFonts w:ascii="Arial" w:eastAsia="Times New Roman" w:hAnsi="Arial" w:cs="Arial"/>
-                <w:color w:val="000000"/>
-              </w:rPr>
-              <w:t>Crear</w:t>
-            </w:r>
-            <w:proofErr w:type="spellEnd"/>
-            <w:r>
-              <w:rPr>
-                <w:rFonts w:ascii="Arial" w:eastAsia="Times New Roman" w:hAnsi="Arial" w:cs="Arial"/>
-                <w:color w:val="000000"/>
-              </w:rPr>
-              <w:t xml:space="preserve"> </w:t>
-            </w:r>
-            <w:proofErr w:type="spellStart"/>
-            <w:r>
-              <w:rPr>
-                <w:rFonts w:ascii="Arial" w:eastAsia="Times New Roman" w:hAnsi="Arial" w:cs="Arial"/>
-                <w:color w:val="000000"/>
-              </w:rPr>
-              <w:t>archivo</w:t>
-            </w:r>
-            <w:proofErr w:type="spellEnd"/>
           </w:p>
           <w:p>
             <w:pPr>
@@ -938,33 +758,8 @@
                 <w:rFonts w:ascii="Arial" w:eastAsia="Times New Roman" w:hAnsi="Arial" w:cs="Arial"/>
                 <w:color w:val="000000"/>
               </w:rPr>
-              <w:t xml:space="preserve">2. </w:t>
+              <w:t>2. Eliminar archivo</w:t>
             </w:r>
-            <w:proofErr w:type="spellStart"/>
-            <w:r>
-              <w:rPr>
-                <w:rFonts w:ascii="Arial" w:eastAsia="Times New Roman" w:hAnsi="Arial" w:cs="Arial"/>
-                <w:color w:val="000000"/>
-              </w:rPr>
-              <w:t>Eliminar</w:t>
-            </w:r>
-            <w:proofErr w:type="spellEnd"/>
-            <w:r>
-              <w:rPr>
-                <w:rFonts w:ascii="Arial" w:eastAsia="Times New Roman" w:hAnsi="Arial" w:cs="Arial"/>
-                <w:color w:val="000000"/>
-              </w:rPr>
-              <w:t xml:space="preserve"> </w:t>
-            </w:r>
-            <w:proofErr w:type="spellStart"/>
-            <w:r>
-              <w:rPr>
-                <w:rFonts w:ascii="Arial" w:eastAsia="Times New Roman" w:hAnsi="Arial" w:cs="Arial"/>
-                <w:color w:val="000000"/>
-              </w:rPr>
-              <w:t>archivo</w:t>
-            </w:r>
-            <w:proofErr w:type="spellEnd"/>
           </w:p>
           <w:p>
             <w:pPr>
@@ -980,33 +775,8 @@
                 <w:rFonts w:ascii="Arial" w:eastAsia="Times New Roman" w:hAnsi="Arial" w:cs="Arial"/>
                 <w:color w:val="000000"/>
               </w:rPr>
-              <w:t xml:space="preserve">3. </w:t>
+              <w:t>3. Agregar contenido</w:t>
             </w:r>
-            <w:proofErr w:type="spellStart"/>
-            <w:r>
-              <w:rPr>
-                <w:rFonts w:ascii="Arial" w:eastAsia="Times New Roman" w:hAnsi="Arial" w:cs="Arial"/>
-                <w:color w:val="000000"/>
-              </w:rPr>
-              <w:t>Agregar</w:t>
-            </w:r>
-            <w:proofErr w:type="spellEnd"/>
-            <w:r>
-              <w:rPr>
-                <w:rFonts w:ascii="Arial" w:eastAsia="Times New Roman" w:hAnsi="Arial" w:cs="Arial"/>
-                <w:color w:val="000000"/>
-              </w:rPr>
-              <w:t xml:space="preserve"> </w:t>
-            </w:r>
-            <w:proofErr w:type="spellStart"/>
-            <w:r>
-              <w:rPr>
-                <w:rFonts w:ascii="Arial" w:eastAsia="Times New Roman" w:hAnsi="Arial" w:cs="Arial"/>
-                <w:color w:val="000000"/>
-              </w:rPr>
-              <w:t>contenido</w:t>
-            </w:r>
-            <w:proofErr w:type="spellEnd"/>
           </w:p>
           <w:p>
             <w:pPr>
@@ -1022,49 +792,8 @@
                 <w:rFonts w:ascii="Arial" w:eastAsia="Times New Roman" w:hAnsi="Arial" w:cs="Arial"/>
                 <w:color w:val="000000"/>
               </w:rPr>
-              <w:t xml:space="preserve">4. </w:t>
+              <w:t>4. Mostrar contenido de archivo</w:t>
             </w:r>
-            <w:proofErr w:type="spellStart"/>
-            <w:r>
-              <w:rPr>
-                <w:rFonts w:ascii="Arial" w:eastAsia="Times New Roman" w:hAnsi="Arial" w:cs="Arial"/>
-                <w:color w:val="000000"/>
-              </w:rPr>
-              <w:t>Mostrar</w:t>
-            </w:r>
-            <w:proofErr w:type="spellEnd"/>
-            <w:r>
-              <w:rPr>
-                <w:rFonts w:ascii="Arial" w:eastAsia="Times New Roman" w:hAnsi="Arial" w:cs="Arial"/>
-                <w:color w:val="000000"/>
-              </w:rPr>
-              <w:t xml:space="preserve"> </w:t>
-            </w:r>
-            <w:proofErr w:type="spellStart"/>
-            <w:r>
-              <w:rPr>
-                <w:rFonts w:ascii="Arial" w:eastAsia="Times New Roman" w:hAnsi="Arial" w:cs="Arial"/>
-                <w:color w:val="000000"/>
-              </w:rPr>
-              <w:t>contenido</w:t>
-            </w:r>
-            <w:proofErr w:type="spellEnd"/>
-            <w:r>
-              <w:rPr>
-                <w:rFonts w:ascii="Arial" w:eastAsia="Times New Roman" w:hAnsi="Arial" w:cs="Arial"/>
-                <w:color w:val="000000"/>
-              </w:rPr>
-              <w:t xml:space="preserve"> de </w:t>
-            </w:r>
-            <w:proofErr w:type="spellStart"/>
-            <w:r>
-              <w:rPr>
-                <w:rFonts w:ascii="Arial" w:eastAsia="Times New Roman" w:hAnsi="Arial" w:cs="Arial"/>
-                <w:color w:val="000000"/>
-              </w:rPr>
-              <w:t>archivo</w:t>
-            </w:r>
-            <w:proofErr w:type="spellEnd"/>
           </w:p>
           <w:p>
             <w:pPr>
@@ -1080,17 +809,8 @@
                 <w:rFonts w:ascii="Arial" w:eastAsia="Times New Roman" w:hAnsi="Arial" w:cs="Arial"/>
                 <w:color w:val="000000"/>
               </w:rPr>
-              <w:t xml:space="preserve">5. </w:t>
+              <w:t>5. Salir</w:t>
             </w:r>
-            <w:proofErr w:type="spellStart"/>
-            <w:r>
-              <w:rPr>
-                <w:rFonts w:ascii="Arial" w:eastAsia="Times New Roman" w:hAnsi="Arial" w:cs="Arial"/>
-                <w:color w:val="000000"/>
-              </w:rPr>
-              <w:t>Salir</w:t>
-            </w:r>
-            <w:proofErr w:type="spellEnd"/>
           </w:p>
         </w:tc>
       </w:tr>
@@ -1160,21 +880,12 @@
           <w:color w:val="000000"/>
         </w:rPr>
       </w:pPr>
-      <w:proofErr w:type="gramStart"/>
-      <w:r>
-        <w:rPr>
-          <w:rFonts w:ascii="Arial" w:eastAsia="Times New Roman" w:hAnsi="Arial" w:cs="Arial"/>
-          <w:color w:val="000000"/>
-        </w:rPr>
-        <w:t>menu(</w:t>
-      </w:r>
-      <w:proofErr w:type="gramEnd"/>
-      <w:r>
-        <w:rPr>
-          <w:rFonts w:ascii="Arial" w:eastAsia="Times New Roman" w:hAnsi="Arial" w:cs="Arial"/>
-          <w:color w:val="000000"/>
-        </w:rPr>
-        <w:t>)</w:t>
+      <w:r>
+        <w:rPr>
+          <w:rFonts w:ascii="Arial" w:eastAsia="Times New Roman" w:hAnsi="Arial" w:cs="Arial"/>
+          <w:color w:val="000000"/>
+        </w:rPr>
+        <w:t>menu()</w:t>
       </w:r>
     </w:p>
     <w:p>
@@ -1190,30 +901,12 @@
           <w:color w:val="000000"/>
         </w:rPr>
       </w:pPr>
-      <w:proofErr w:type="spellStart"/>
-      <w:proofErr w:type="gramStart"/>
-      <w:r>
-        <w:rPr>
-          <w:rFonts w:ascii="Arial" w:eastAsia="Times New Roman" w:hAnsi="Arial" w:cs="Arial"/>
-          <w:color w:val="000000"/>
-        </w:rPr>
-        <w:t>crear</w:t>
-      </w:r>
-      <w:proofErr w:type="spellEnd"/>
-      <w:r>
-        <w:rPr>
-          <w:rFonts w:ascii="Arial" w:eastAsia="Times New Roman" w:hAnsi="Arial" w:cs="Arial"/>
-          <w:color w:val="000000"/>
-        </w:rPr>
-        <w:t>(</w:t>
-      </w:r>
-      <w:proofErr w:type="gramEnd"/>
-      <w:r>
-        <w:rPr>
-          <w:rFonts w:ascii="Arial" w:eastAsia="Times New Roman" w:hAnsi="Arial" w:cs="Arial"/>
-          <w:color w:val="000000"/>
-        </w:rPr>
-        <w:t>)</w:t>
+      <w:r>
+        <w:rPr>
+          <w:rFonts w:ascii="Arial" w:eastAsia="Times New Roman" w:hAnsi="Arial" w:cs="Arial"/>
+          <w:color w:val="000000"/>
+        </w:rPr>
+        <w:t>crear()</w:t>
       </w:r>
     </w:p>
     <w:p>
@@ -1229,30 +922,12 @@
           <w:color w:val="000000"/>
         </w:rPr>
       </w:pPr>
-      <w:proofErr w:type="spellStart"/>
-      <w:proofErr w:type="gramStart"/>
-      <w:r>
-        <w:rPr>
-          <w:rFonts w:ascii="Arial" w:eastAsia="Times New Roman" w:hAnsi="Arial" w:cs="Arial"/>
-          <w:color w:val="000000"/>
-        </w:rPr>
-        <w:t>eliminar</w:t>
-      </w:r>
-      <w:proofErr w:type="spellEnd"/>
-      <w:r>
-        <w:rPr>
-          <w:rFonts w:ascii="Arial" w:eastAsia="Times New Roman" w:hAnsi="Arial" w:cs="Arial"/>
-          <w:color w:val="000000"/>
-        </w:rPr>
-        <w:t>(</w:t>
-      </w:r>
-      <w:proofErr w:type="gramEnd"/>
-      <w:r>
-        <w:rPr>
-          <w:rFonts w:ascii="Arial" w:eastAsia="Times New Roman" w:hAnsi="Arial" w:cs="Arial"/>
-          <w:color w:val="000000"/>
-        </w:rPr>
-        <w:t>)</w:t>
+      <w:r>
+        <w:rPr>
+          <w:rFonts w:ascii="Arial" w:eastAsia="Times New Roman" w:hAnsi="Arial" w:cs="Arial"/>
+          <w:color w:val="000000"/>
+        </w:rPr>
+        <w:t>eliminar()</w:t>
       </w:r>
     </w:p>
     <w:p>
@@ -1268,30 +943,12 @@
           <w:color w:val="000000"/>
         </w:rPr>
       </w:pPr>
-      <w:proofErr w:type="spellStart"/>
-      <w:proofErr w:type="gramStart"/>
-      <w:r>
-        <w:rPr>
-          <w:rFonts w:ascii="Arial" w:eastAsia="Times New Roman" w:hAnsi="Arial" w:cs="Arial"/>
-          <w:color w:val="000000"/>
-        </w:rPr>
-        <w:t>agregar</w:t>
-      </w:r>
-      <w:proofErr w:type="spellEnd"/>
-      <w:r>
-        <w:rPr>
-          <w:rFonts w:ascii="Arial" w:eastAsia="Times New Roman" w:hAnsi="Arial" w:cs="Arial"/>
-          <w:color w:val="000000"/>
-        </w:rPr>
-        <w:t>(</w:t>
-      </w:r>
-      <w:proofErr w:type="gramEnd"/>
-      <w:r>
-        <w:rPr>
-          <w:rFonts w:ascii="Arial" w:eastAsia="Times New Roman" w:hAnsi="Arial" w:cs="Arial"/>
-          <w:color w:val="000000"/>
-        </w:rPr>
-        <w:t>)</w:t>
+      <w:r>
+        <w:rPr>
+          <w:rFonts w:ascii="Arial" w:eastAsia="Times New Roman" w:hAnsi="Arial" w:cs="Arial"/>
+          <w:color w:val="000000"/>
+        </w:rPr>
+        <w:t>agregar()</w:t>
       </w:r>
     </w:p>
     <w:p>
@@ -1307,30 +964,12 @@
           <w:color w:val="000000"/>
         </w:rPr>
       </w:pPr>
-      <w:proofErr w:type="spellStart"/>
-      <w:proofErr w:type="gramStart"/>
-      <w:r>
-        <w:rPr>
-          <w:rFonts w:ascii="Arial" w:eastAsia="Times New Roman" w:hAnsi="Arial" w:cs="Arial"/>
-          <w:color w:val="000000"/>
-        </w:rPr>
-        <w:t>listar</w:t>
-      </w:r>
-      <w:proofErr w:type="spellEnd"/>
-      <w:r>
-        <w:rPr>
-          <w:rFonts w:ascii="Arial" w:eastAsia="Times New Roman" w:hAnsi="Arial" w:cs="Arial"/>
-          <w:color w:val="000000"/>
-        </w:rPr>
-        <w:t>(</w:t>
-      </w:r>
-      <w:proofErr w:type="gramEnd"/>
-      <w:r>
-        <w:rPr>
-          <w:rFonts w:ascii="Arial" w:eastAsia="Times New Roman" w:hAnsi="Arial" w:cs="Arial"/>
-          <w:color w:val="000000"/>
-        </w:rPr>
-        <w:t>)</w:t>
+      <w:r>
+        <w:rPr>
+          <w:rFonts w:ascii="Arial" w:eastAsia="Times New Roman" w:hAnsi="Arial" w:cs="Arial"/>
+          <w:color w:val="000000"/>
+        </w:rPr>
+        <w:t>listar()</w:t>
       </w:r>
     </w:p>
     <w:p>
@@ -1346,30 +985,12 @@
           <w:color w:val="000000"/>
         </w:rPr>
       </w:pPr>
-      <w:proofErr w:type="spellStart"/>
-      <w:proofErr w:type="gramStart"/>
-      <w:r>
-        <w:rPr>
-          <w:rFonts w:ascii="Arial" w:eastAsia="Times New Roman" w:hAnsi="Arial" w:cs="Arial"/>
-          <w:color w:val="000000"/>
-        </w:rPr>
-        <w:t>salir</w:t>
-      </w:r>
-      <w:proofErr w:type="spellEnd"/>
-      <w:r>
-        <w:rPr>
-          <w:rFonts w:ascii="Arial" w:eastAsia="Times New Roman" w:hAnsi="Arial" w:cs="Arial"/>
-          <w:color w:val="000000"/>
-        </w:rPr>
-        <w:t>(</w:t>
-      </w:r>
-      <w:proofErr w:type="gramEnd"/>
-      <w:r>
-        <w:rPr>
-          <w:rFonts w:ascii="Arial" w:eastAsia="Times New Roman" w:hAnsi="Arial" w:cs="Arial"/>
-          <w:color w:val="000000"/>
-        </w:rPr>
-        <w:t>)</w:t>
+      <w:r>
+        <w:rPr>
+          <w:rFonts w:ascii="Arial" w:eastAsia="Times New Roman" w:hAnsi="Arial" w:cs="Arial"/>
+          <w:color w:val="000000"/>
+        </w:rPr>
+        <w:t>salir()</w:t>
       </w:r>
     </w:p>
     <w:p>
@@ -1385,21 +1006,12 @@
           <w:color w:val="000000"/>
         </w:rPr>
       </w:pPr>
-      <w:proofErr w:type="gramStart"/>
-      <w:r>
-        <w:rPr>
-          <w:rFonts w:ascii="Arial" w:eastAsia="Times New Roman" w:hAnsi="Arial" w:cs="Arial"/>
-          <w:color w:val="000000"/>
-        </w:rPr>
-        <w:t>error(</w:t>
-      </w:r>
-      <w:proofErr w:type="gramEnd"/>
-      <w:r>
-        <w:rPr>
-          <w:rFonts w:ascii="Arial" w:eastAsia="Times New Roman" w:hAnsi="Arial" w:cs="Arial"/>
-          <w:color w:val="000000"/>
-        </w:rPr>
-        <w:t>)</w:t>
+      <w:r>
+        <w:rPr>
+          <w:rFonts w:ascii="Arial" w:eastAsia="Times New Roman" w:hAnsi="Arial" w:cs="Arial"/>
+          <w:color w:val="000000"/>
+        </w:rPr>
+        <w:t>error()</w:t>
       </w:r>
     </w:p>
     <w:p>
@@ -1527,6 +1139,52 @@
             </a:graphic>
           </wp:inline>
         </w:drawing>
+      </w:r>
+    </w:p>
+    <w:p>
+      <w:r>
+        <w:lastRenderedPageBreak/>
+        <w:drawing>
+          <wp:inline distT="0" distB="0" distL="0" distR="0" wp14:anchorId="24C538A6" wp14:editId="59338665">
+            <wp:extent cx="5612130" cy="3122295"/>
+            <wp:effectExtent l="0" t="0" r="7620" b="1905"/>
+            <wp:docPr id="7" name="Imagen 7"/>
+            <wp:cNvGraphicFramePr>
+              <a:graphicFrameLocks xmlns:a="http://schemas.openxmlformats.org/drawingml/2006/main" noChangeAspect="1"/>
+            </wp:cNvGraphicFramePr>
+            <a:graphic xmlns:a="http://schemas.openxmlformats.org/drawingml/2006/main">
+              <a:graphicData uri="http://schemas.openxmlformats.org/drawingml/2006/picture">
+                <pic:pic xmlns:pic="http://schemas.openxmlformats.org/drawingml/2006/picture">
+                  <pic:nvPicPr>
+                    <pic:cNvPr id="1" name=""/>
+                    <pic:cNvPicPr/>
+                  </pic:nvPicPr>
+                  <pic:blipFill>
+                    <a:blip r:embed="rId11"/>
+                    <a:stretch>
+                      <a:fillRect/>
+                    </a:stretch>
+                  </pic:blipFill>
+                  <pic:spPr>
+                    <a:xfrm>
+                      <a:off x="0" y="0"/>
+                      <a:ext cx="5612130" cy="3122295"/>
+                    </a:xfrm>
+                    <a:prstGeom prst="rect">
+                      <a:avLst/>
+                    </a:prstGeom>
+                  </pic:spPr>
+                </pic:pic>
+              </a:graphicData>
+            </a:graphic>
+          </wp:inline>
+        </w:drawing>
+      </w:r>
+    </w:p>
+    <w:p/>
+    <w:p>
+      <w:r>
+        <w:t>https://github.com/danielcosme99/2022-1_LP3-S1_Python_Cosme.git</w:t>
       </w:r>
     </w:p>
     <w:sectPr>

</xml_diff>